<commit_message>
** Nathan's ID added to DOC file
</commit_message>
<xml_diff>
--- a/hw1/HW1 crypto.docx
+++ b/hw1/HW1 crypto.docx
@@ -8,6 +8,11 @@
       </w:r>
     </w:p>
     <w:p>
+      <w:pPr>
+        <w:rPr>
+          <w:lang w:val="ru-RU"/>
+        </w:rPr>
+      </w:pPr>
       <w:r>
         <w:t>Daniel Tibi – 302218136</w:t>
       </w:r>
@@ -18,6 +23,17 @@
         <w:br/>
         <w:t xml:space="preserve">Nathan Khutorskoy – </w:t>
       </w:r>
+      <w:r>
+        <w:t>30</w:t>
+      </w:r>
+      <w:r>
+        <w:rPr>
+          <w:lang w:val="ru-RU"/>
+        </w:rPr>
+        <w:t>7975052</w:t>
+      </w:r>
+      <w:bookmarkStart w:id="0" w:name="_GoBack"/>
+      <w:bookmarkEnd w:id="0"/>
     </w:p>
     <w:p>
       <w:pPr>
@@ -1153,8 +1169,6 @@
           <w:rFonts w:eastAsiaTheme="minorEastAsia"/>
         </w:rPr>
       </w:pPr>
-      <w:bookmarkStart w:id="0" w:name="_GoBack"/>
-      <w:bookmarkEnd w:id="0"/>
     </w:p>
     <w:sectPr>
       <w:pgSz w:w="12240" w:h="15840"/>
@@ -1386,6 +1400,7 @@
     <w:lsdException w:name="HTML Sample" w:semiHidden="1" w:unhideWhenUsed="1"/>
     <w:lsdException w:name="HTML Typewriter" w:semiHidden="1" w:unhideWhenUsed="1"/>
     <w:lsdException w:name="HTML Variable" w:semiHidden="1" w:unhideWhenUsed="1"/>
+    <w:lsdException w:name="Normal Table" w:semiHidden="1" w:unhideWhenUsed="1"/>
     <w:lsdException w:name="annotation subject" w:semiHidden="1" w:unhideWhenUsed="1"/>
     <w:lsdException w:name="No List" w:semiHidden="1" w:unhideWhenUsed="1"/>
     <w:lsdException w:name="Outline List 1" w:semiHidden="1" w:unhideWhenUsed="1"/>
@@ -1432,8 +1447,10 @@
     <w:lsdException w:name="Table Subtle 2" w:semiHidden="1" w:unhideWhenUsed="1"/>
     <w:lsdException w:name="Table Web 1" w:semiHidden="1" w:unhideWhenUsed="1"/>
     <w:lsdException w:name="Table Web 2" w:semiHidden="1" w:unhideWhenUsed="1"/>
+    <w:lsdException w:name="Table Web 3" w:semiHidden="1" w:unhideWhenUsed="1"/>
     <w:lsdException w:name="Balloon Text" w:semiHidden="1" w:unhideWhenUsed="1"/>
     <w:lsdException w:name="Table Grid" w:uiPriority="39"/>
+    <w:lsdException w:name="Table Theme" w:semiHidden="1" w:unhideWhenUsed="1"/>
     <w:lsdException w:name="Placeholder Text" w:semiHidden="1"/>
     <w:lsdException w:name="No Spacing" w:uiPriority="1" w:qFormat="1"/>
     <w:lsdException w:name="Light Shading" w:uiPriority="60"/>

</xml_diff>

<commit_message>
** HW Doc file finalized, encryption key returned to 'road'
</commit_message>
<xml_diff>
--- a/hw1/HW1 crypto.docx
+++ b/hw1/HW1 crypto.docx
@@ -8,11 +8,6 @@
       </w:r>
     </w:p>
     <w:p>
-      <w:pPr>
-        <w:rPr>
-          <w:lang w:val="ru-RU"/>
-        </w:rPr>
-      </w:pPr>
       <w:r>
         <w:t>Daniel Tibi – 302218136</w:t>
       </w:r>
@@ -27,13 +22,21 @@
         <w:t>30</w:t>
       </w:r>
       <w:r>
-        <w:rPr>
-          <w:lang w:val="ru-RU"/>
-        </w:rPr>
         <w:t>7975052</w:t>
       </w:r>
-      <w:bookmarkStart w:id="0" w:name="_GoBack"/>
-      <w:bookmarkEnd w:id="0"/>
+    </w:p>
+    <w:p>
+      <w:pPr>
+        <w:rPr>
+          <w:u w:val="single"/>
+        </w:rPr>
+      </w:pPr>
+      <w:r>
+        <w:rPr>
+          <w:u w:val="single"/>
+        </w:rPr>
+        <w:t>Exercise 1</w:t>
+      </w:r>
     </w:p>
     <w:p>
       <w:pPr>
@@ -819,6 +822,182 @@
           <w:rFonts w:eastAsiaTheme="minorEastAsia"/>
         </w:rPr>
       </w:pPr>
+      <w:r>
+        <w:rPr>
+          <w:rFonts w:eastAsiaTheme="minorEastAsia"/>
+        </w:rPr>
+        <w:t>Encryption key is given by</w:t>
+      </w:r>
+      <w:r>
+        <w:rPr>
+          <w:rFonts w:eastAsiaTheme="minorEastAsia"/>
+        </w:rPr>
+        <w:t xml:space="preserve"> the matrix</w:t>
+      </w:r>
+      <w:r>
+        <w:rPr>
+          <w:rFonts w:eastAsiaTheme="minorEastAsia"/>
+        </w:rPr>
+        <w:t xml:space="preserve">: </w:t>
+      </w:r>
+      <m:oMath>
+        <m:r>
+          <w:rPr>
+            <w:rFonts w:ascii="Cambria Math" w:eastAsiaTheme="minorEastAsia" w:hAnsi="Cambria Math"/>
+          </w:rPr>
+          <m:t>(</m:t>
+        </m:r>
+        <m:r>
+          <w:rPr>
+            <w:rFonts w:ascii="Cambria Math" w:eastAsiaTheme="minorEastAsia" w:hAnsi="Cambria Math"/>
+          </w:rPr>
+          <m:t>2A+</m:t>
+        </m:r>
+        <m:sSup>
+          <m:sSupPr>
+            <m:ctrlPr>
+              <w:rPr>
+                <w:rFonts w:ascii="Cambria Math" w:eastAsiaTheme="minorEastAsia" w:hAnsi="Cambria Math"/>
+                <w:i/>
+              </w:rPr>
+            </m:ctrlPr>
+          </m:sSupPr>
+          <m:e>
+            <m:r>
+              <w:rPr>
+                <w:rFonts w:ascii="Cambria Math" w:eastAsiaTheme="minorEastAsia" w:hAnsi="Cambria Math"/>
+              </w:rPr>
+              <m:t>A</m:t>
+            </m:r>
+          </m:e>
+          <m:sup>
+            <m:r>
+              <w:rPr>
+                <w:rFonts w:ascii="Cambria Math" w:eastAsiaTheme="minorEastAsia" w:hAnsi="Cambria Math"/>
+              </w:rPr>
+              <m:t>3</m:t>
+            </m:r>
+          </m:sup>
+        </m:sSup>
+        <m:r>
+          <w:rPr>
+            <w:rFonts w:ascii="Cambria Math" w:eastAsiaTheme="minorEastAsia" w:hAnsi="Cambria Math"/>
+          </w:rPr>
+          <m:t>)</m:t>
+        </m:r>
+      </m:oMath>
+    </w:p>
+    <w:p>
+      <w:pPr>
+        <w:pStyle w:val="ListParagraph"/>
+        <w:rPr>
+          <w:rFonts w:eastAsiaTheme="minorEastAsia"/>
+        </w:rPr>
+      </w:pPr>
+      <w:r>
+        <w:rPr>
+          <w:rFonts w:eastAsiaTheme="minorEastAsia"/>
+        </w:rPr>
+        <w:t xml:space="preserve">In order to decrypt, need to multiply by inverse matrix: </w:t>
+      </w:r>
+      <m:oMath>
+        <m:sSup>
+          <m:sSupPr>
+            <m:ctrlPr>
+              <w:rPr>
+                <w:rFonts w:ascii="Cambria Math" w:eastAsiaTheme="minorEastAsia" w:hAnsi="Cambria Math" w:cs="Times New Roman"/>
+                <w:i/>
+                <w:sz w:val="24"/>
+                <w:szCs w:val="24"/>
+              </w:rPr>
+            </m:ctrlPr>
+          </m:sSupPr>
+          <m:e>
+            <m:d>
+              <m:dPr>
+                <m:ctrlPr>
+                  <w:rPr>
+                    <w:rFonts w:ascii="Cambria Math" w:hAnsi="Cambria Math" w:cs="Times New Roman"/>
+                    <w:i/>
+                    <w:sz w:val="24"/>
+                    <w:szCs w:val="24"/>
+                  </w:rPr>
+                </m:ctrlPr>
+              </m:dPr>
+              <m:e>
+                <m:r>
+                  <w:rPr>
+                    <w:rFonts w:ascii="Cambria Math" w:eastAsiaTheme="minorEastAsia" w:hAnsi="Cambria Math"/>
+                  </w:rPr>
+                  <m:t>2A+</m:t>
+                </m:r>
+                <m:sSup>
+                  <m:sSupPr>
+                    <m:ctrlPr>
+                      <w:rPr>
+                        <w:rFonts w:ascii="Cambria Math" w:eastAsiaTheme="minorEastAsia" w:hAnsi="Cambria Math"/>
+                        <w:i/>
+                      </w:rPr>
+                    </m:ctrlPr>
+                  </m:sSupPr>
+                  <m:e>
+                    <m:r>
+                      <w:rPr>
+                        <w:rFonts w:ascii="Cambria Math" w:eastAsiaTheme="minorEastAsia" w:hAnsi="Cambria Math"/>
+                      </w:rPr>
+                      <m:t>A</m:t>
+                    </m:r>
+                  </m:e>
+                  <m:sup>
+                    <m:r>
+                      <w:rPr>
+                        <w:rFonts w:ascii="Cambria Math" w:eastAsiaTheme="minorEastAsia" w:hAnsi="Cambria Math"/>
+                      </w:rPr>
+                      <m:t>3</m:t>
+                    </m:r>
+                  </m:sup>
+                </m:sSup>
+              </m:e>
+            </m:d>
+          </m:e>
+          <m:sup>
+            <m:r>
+              <w:rPr>
+                <w:rFonts w:ascii="Cambria Math" w:eastAsiaTheme="minorEastAsia" w:hAnsi="Cambria Math"/>
+              </w:rPr>
+              <m:t>-1</m:t>
+            </m:r>
+          </m:sup>
+        </m:sSup>
+        <m:r>
+          <w:rPr>
+            <w:rFonts w:ascii="Cambria Math" w:eastAsiaTheme="minorEastAsia" w:hAnsi="Cambria Math"/>
+          </w:rPr>
+          <m:t>%N</m:t>
+        </m:r>
+      </m:oMath>
+    </w:p>
+    <w:p>
+      <w:pPr>
+        <w:pStyle w:val="ListParagraph"/>
+        <w:rPr>
+          <w:rFonts w:eastAsiaTheme="minorEastAsia"/>
+        </w:rPr>
+      </w:pPr>
+      <w:r>
+        <w:rPr>
+          <w:rFonts w:eastAsiaTheme="minorEastAsia"/>
+        </w:rPr>
+        <w:t>`</w:t>
+      </w:r>
+    </w:p>
+    <w:p>
+      <w:pPr>
+        <w:pStyle w:val="ListParagraph"/>
+        <w:rPr>
+          <w:rFonts w:eastAsiaTheme="minorEastAsia"/>
+        </w:rPr>
+      </w:pPr>
       <m:oMathPara>
         <m:oMath>
           <m:r>
@@ -1105,10 +1284,6 @@
     <w:p>
       <w:pPr>
         <w:pStyle w:val="ListParagraph"/>
-        <w:numPr>
-          <w:ilvl w:val="0"/>
-          <w:numId w:val="1"/>
-        </w:numPr>
         <w:rPr>
           <w:rFonts w:eastAsiaTheme="minorEastAsia"/>
         </w:rPr>
@@ -1117,9 +1292,15 @@
         <w:rPr>
           <w:rFonts w:eastAsiaTheme="minorEastAsia"/>
         </w:rPr>
-        <w:t xml:space="preserve">Matrix A has </w:t>
+        <w:t xml:space="preserve">Encryption key is given by the matrix: </w:t>
       </w:r>
       <m:oMath>
+        <m:r>
+          <w:rPr>
+            <w:rFonts w:ascii="Cambria Math" w:eastAsiaTheme="minorEastAsia" w:hAnsi="Cambria Math"/>
+          </w:rPr>
+          <m:t>(3</m:t>
+        </m:r>
         <m:sSup>
           <m:sSupPr>
             <m:ctrlPr>
@@ -1134,7 +1315,895 @@
               <w:rPr>
                 <w:rFonts w:ascii="Cambria Math" w:eastAsiaTheme="minorEastAsia" w:hAnsi="Cambria Math"/>
               </w:rPr>
-              <m:t>26</m:t>
+              <m:t>A</m:t>
+            </m:r>
+          </m:e>
+          <m:sup>
+            <m:r>
+              <w:rPr>
+                <w:rFonts w:ascii="Cambria Math" w:eastAsiaTheme="minorEastAsia" w:hAnsi="Cambria Math"/>
+              </w:rPr>
+              <m:t>2</m:t>
+            </m:r>
+          </m:sup>
+        </m:sSup>
+        <m:r>
+          <w:rPr>
+            <w:rFonts w:ascii="Cambria Math" w:eastAsiaTheme="minorEastAsia" w:hAnsi="Cambria Math"/>
+          </w:rPr>
+          <m:t>+</m:t>
+        </m:r>
+        <m:sSup>
+          <m:sSupPr>
+            <m:ctrlPr>
+              <w:rPr>
+                <w:rFonts w:ascii="Cambria Math" w:eastAsiaTheme="minorEastAsia" w:hAnsi="Cambria Math"/>
+                <w:i/>
+              </w:rPr>
+            </m:ctrlPr>
+          </m:sSupPr>
+          <m:e>
+            <m:r>
+              <w:rPr>
+                <w:rFonts w:ascii="Cambria Math" w:eastAsiaTheme="minorEastAsia" w:hAnsi="Cambria Math"/>
+              </w:rPr>
+              <m:t>A</m:t>
+            </m:r>
+          </m:e>
+          <m:sup>
+            <m:r>
+              <w:rPr>
+                <w:rFonts w:ascii="Cambria Math" w:eastAsiaTheme="minorEastAsia" w:hAnsi="Cambria Math"/>
+              </w:rPr>
+              <m:t>4</m:t>
+            </m:r>
+          </m:sup>
+        </m:sSup>
+        <m:r>
+          <w:rPr>
+            <w:rFonts w:ascii="Cambria Math" w:eastAsiaTheme="minorEastAsia" w:hAnsi="Cambria Math"/>
+          </w:rPr>
+          <m:t>+I)</m:t>
+        </m:r>
+      </m:oMath>
+    </w:p>
+    <w:p>
+      <w:pPr>
+        <w:pStyle w:val="ListParagraph"/>
+        <w:rPr>
+          <w:rFonts w:eastAsiaTheme="minorEastAsia"/>
+        </w:rPr>
+      </w:pPr>
+      <w:r>
+        <w:rPr>
+          <w:rFonts w:eastAsiaTheme="minorEastAsia"/>
+        </w:rPr>
+        <w:t xml:space="preserve">In order to decrypt, need to multiply by inverse matrix: </w:t>
+      </w:r>
+      <m:oMath>
+        <m:sSup>
+          <m:sSupPr>
+            <m:ctrlPr>
+              <w:rPr>
+                <w:rFonts w:ascii="Cambria Math" w:eastAsiaTheme="minorEastAsia" w:hAnsi="Cambria Math" w:cs="Times New Roman"/>
+                <w:i/>
+                <w:sz w:val="24"/>
+                <w:szCs w:val="24"/>
+              </w:rPr>
+            </m:ctrlPr>
+          </m:sSupPr>
+          <m:e>
+            <m:d>
+              <m:dPr>
+                <m:ctrlPr>
+                  <w:rPr>
+                    <w:rFonts w:ascii="Cambria Math" w:hAnsi="Cambria Math" w:cs="Times New Roman"/>
+                    <w:i/>
+                    <w:sz w:val="24"/>
+                    <w:szCs w:val="24"/>
+                  </w:rPr>
+                </m:ctrlPr>
+              </m:dPr>
+              <m:e>
+                <m:r>
+                  <w:rPr>
+                    <w:rFonts w:ascii="Cambria Math" w:eastAsiaTheme="minorEastAsia" w:hAnsi="Cambria Math"/>
+                  </w:rPr>
+                  <m:t>3</m:t>
+                </m:r>
+                <m:sSup>
+                  <m:sSupPr>
+                    <m:ctrlPr>
+                      <w:rPr>
+                        <w:rFonts w:ascii="Cambria Math" w:eastAsiaTheme="minorEastAsia" w:hAnsi="Cambria Math"/>
+                        <w:i/>
+                      </w:rPr>
+                    </m:ctrlPr>
+                  </m:sSupPr>
+                  <m:e>
+                    <m:r>
+                      <w:rPr>
+                        <w:rFonts w:ascii="Cambria Math" w:eastAsiaTheme="minorEastAsia" w:hAnsi="Cambria Math"/>
+                      </w:rPr>
+                      <m:t>A</m:t>
+                    </m:r>
+                  </m:e>
+                  <m:sup>
+                    <m:r>
+                      <w:rPr>
+                        <w:rFonts w:ascii="Cambria Math" w:eastAsiaTheme="minorEastAsia" w:hAnsi="Cambria Math"/>
+                      </w:rPr>
+                      <m:t>2</m:t>
+                    </m:r>
+                  </m:sup>
+                </m:sSup>
+                <m:r>
+                  <w:rPr>
+                    <w:rFonts w:ascii="Cambria Math" w:eastAsiaTheme="minorEastAsia" w:hAnsi="Cambria Math"/>
+                  </w:rPr>
+                  <m:t>+</m:t>
+                </m:r>
+                <m:sSup>
+                  <m:sSupPr>
+                    <m:ctrlPr>
+                      <w:rPr>
+                        <w:rFonts w:ascii="Cambria Math" w:eastAsiaTheme="minorEastAsia" w:hAnsi="Cambria Math"/>
+                        <w:i/>
+                      </w:rPr>
+                    </m:ctrlPr>
+                  </m:sSupPr>
+                  <m:e>
+                    <m:r>
+                      <w:rPr>
+                        <w:rFonts w:ascii="Cambria Math" w:eastAsiaTheme="minorEastAsia" w:hAnsi="Cambria Math"/>
+                      </w:rPr>
+                      <m:t>A</m:t>
+                    </m:r>
+                  </m:e>
+                  <m:sup>
+                    <m:r>
+                      <w:rPr>
+                        <w:rFonts w:ascii="Cambria Math" w:eastAsiaTheme="minorEastAsia" w:hAnsi="Cambria Math"/>
+                      </w:rPr>
+                      <m:t>4</m:t>
+                    </m:r>
+                  </m:sup>
+                </m:sSup>
+                <m:r>
+                  <w:rPr>
+                    <w:rFonts w:ascii="Cambria Math" w:eastAsiaTheme="minorEastAsia" w:hAnsi="Cambria Math"/>
+                  </w:rPr>
+                  <m:t>+I</m:t>
+                </m:r>
+              </m:e>
+            </m:d>
+          </m:e>
+          <m:sup>
+            <m:r>
+              <w:rPr>
+                <w:rFonts w:ascii="Cambria Math" w:eastAsiaTheme="minorEastAsia" w:hAnsi="Cambria Math"/>
+              </w:rPr>
+              <m:t>-1</m:t>
+            </m:r>
+          </m:sup>
+        </m:sSup>
+        <m:r>
+          <w:rPr>
+            <w:rFonts w:ascii="Cambria Math" w:eastAsiaTheme="minorEastAsia" w:hAnsi="Cambria Math"/>
+          </w:rPr>
+          <m:t>%N</m:t>
+        </m:r>
+      </m:oMath>
+    </w:p>
+    <w:p>
+      <w:pPr>
+        <w:pStyle w:val="ListParagraph"/>
+        <w:rPr>
+          <w:rFonts w:eastAsiaTheme="minorEastAsia"/>
+        </w:rPr>
+      </w:pPr>
+    </w:p>
+    <w:p>
+      <w:pPr>
+        <w:pStyle w:val="ListParagraph"/>
+        <w:numPr>
+          <w:ilvl w:val="0"/>
+          <w:numId w:val="1"/>
+        </w:numPr>
+        <w:rPr>
+          <w:rFonts w:eastAsiaTheme="minorEastAsia"/>
+        </w:rPr>
+      </w:pPr>
+      <w:r>
+        <w:rPr>
+          <w:rFonts w:eastAsiaTheme="minorEastAsia"/>
+        </w:rPr>
+        <w:t>We can use Euler’s theorem to calculate the number of keys:</w:t>
+      </w:r>
+    </w:p>
+    <w:p>
+      <w:pPr>
+        <w:ind w:firstLine="720"/>
+        <w:rPr>
+          <w:rFonts w:eastAsiaTheme="minorEastAsia"/>
+        </w:rPr>
+      </w:pPr>
+      <w:r>
+        <w:rPr>
+          <w:rFonts w:eastAsiaTheme="minorEastAsia"/>
+        </w:rPr>
+        <w:t>Amount of inverse matrixes mod 2:</w:t>
+      </w:r>
+    </w:p>
+    <w:p>
+      <w:pPr>
+        <w:bidi/>
+        <w:spacing w:after="0"/>
+        <w:rPr>
+          <w:rFonts w:eastAsiaTheme="minorEastAsia"/>
+        </w:rPr>
+      </w:pPr>
+      <m:oMathPara>
+        <m:oMath>
+          <m:sSup>
+            <m:sSupPr>
+              <m:ctrlPr>
+                <w:rPr>
+                  <w:rFonts w:ascii="Cambria Math" w:hAnsi="Cambria Math"/>
+                  <w:i/>
+                </w:rPr>
+              </m:ctrlPr>
+            </m:sSupPr>
+            <m:e>
+              <m:r>
+                <w:rPr>
+                  <w:rFonts w:ascii="Cambria Math" w:hAnsi="Cambria Math"/>
+                </w:rPr>
+                <m:t>2</m:t>
+              </m:r>
+            </m:e>
+            <m:sup>
+              <m:sSup>
+                <m:sSupPr>
+                  <m:ctrlPr>
+                    <w:rPr>
+                      <w:rFonts w:ascii="Cambria Math" w:hAnsi="Cambria Math"/>
+                      <w:i/>
+                    </w:rPr>
+                  </m:ctrlPr>
+                </m:sSupPr>
+                <m:e>
+                  <m:r>
+                    <w:rPr>
+                      <w:rFonts w:ascii="Cambria Math" w:hAnsi="Cambria Math"/>
+                    </w:rPr>
+                    <m:t>3</m:t>
+                  </m:r>
+                </m:e>
+                <m:sup>
+                  <m:r>
+                    <w:rPr>
+                      <w:rFonts w:ascii="Cambria Math" w:hAnsi="Cambria Math"/>
+                    </w:rPr>
+                    <m:t>2</m:t>
+                  </m:r>
+                </m:sup>
+              </m:sSup>
+            </m:sup>
+          </m:sSup>
+          <m:d>
+            <m:dPr>
+              <m:ctrlPr>
+                <w:rPr>
+                  <w:rFonts w:ascii="Cambria Math" w:hAnsi="Cambria Math"/>
+                  <w:i/>
+                </w:rPr>
+              </m:ctrlPr>
+            </m:dPr>
+            <m:e>
+              <m:r>
+                <w:rPr>
+                  <w:rFonts w:ascii="Cambria Math" w:hAnsi="Cambria Math"/>
+                </w:rPr>
+                <m:t>1-</m:t>
+              </m:r>
+              <m:f>
+                <m:fPr>
+                  <m:ctrlPr>
+                    <w:rPr>
+                      <w:rFonts w:ascii="Cambria Math" w:hAnsi="Cambria Math"/>
+                      <w:i/>
+                    </w:rPr>
+                  </m:ctrlPr>
+                </m:fPr>
+                <m:num>
+                  <m:r>
+                    <w:rPr>
+                      <w:rFonts w:ascii="Cambria Math" w:hAnsi="Cambria Math"/>
+                    </w:rPr>
+                    <m:t>1</m:t>
+                  </m:r>
+                </m:num>
+                <m:den>
+                  <m:r>
+                    <w:rPr>
+                      <w:rFonts w:ascii="Cambria Math" w:hAnsi="Cambria Math"/>
+                    </w:rPr>
+                    <m:t>2</m:t>
+                  </m:r>
+                </m:den>
+              </m:f>
+            </m:e>
+          </m:d>
+          <m:d>
+            <m:dPr>
+              <m:ctrlPr>
+                <w:rPr>
+                  <w:rFonts w:ascii="Cambria Math" w:hAnsi="Cambria Math"/>
+                  <w:i/>
+                </w:rPr>
+              </m:ctrlPr>
+            </m:dPr>
+            <m:e>
+              <m:r>
+                <w:rPr>
+                  <w:rFonts w:ascii="Cambria Math" w:hAnsi="Cambria Math"/>
+                </w:rPr>
+                <m:t>1-</m:t>
+              </m:r>
+              <m:f>
+                <m:fPr>
+                  <m:ctrlPr>
+                    <w:rPr>
+                      <w:rFonts w:ascii="Cambria Math" w:hAnsi="Cambria Math"/>
+                      <w:i/>
+                    </w:rPr>
+                  </m:ctrlPr>
+                </m:fPr>
+                <m:num>
+                  <m:r>
+                    <w:rPr>
+                      <w:rFonts w:ascii="Cambria Math" w:hAnsi="Cambria Math"/>
+                    </w:rPr>
+                    <m:t>1</m:t>
+                  </m:r>
+                </m:num>
+                <m:den>
+                  <m:sSup>
+                    <m:sSupPr>
+                      <m:ctrlPr>
+                        <w:rPr>
+                          <w:rFonts w:ascii="Cambria Math" w:hAnsi="Cambria Math"/>
+                          <w:i/>
+                        </w:rPr>
+                      </m:ctrlPr>
+                    </m:sSupPr>
+                    <m:e>
+                      <m:r>
+                        <w:rPr>
+                          <w:rFonts w:ascii="Cambria Math" w:hAnsi="Cambria Math"/>
+                        </w:rPr>
+                        <m:t>2</m:t>
+                      </m:r>
+                    </m:e>
+                    <m:sup>
+                      <m:r>
+                        <w:rPr>
+                          <w:rFonts w:ascii="Cambria Math" w:hAnsi="Cambria Math"/>
+                        </w:rPr>
+                        <m:t>2</m:t>
+                      </m:r>
+                    </m:sup>
+                  </m:sSup>
+                </m:den>
+              </m:f>
+            </m:e>
+          </m:d>
+          <m:d>
+            <m:dPr>
+              <m:ctrlPr>
+                <w:rPr>
+                  <w:rFonts w:ascii="Cambria Math" w:hAnsi="Cambria Math"/>
+                  <w:i/>
+                </w:rPr>
+              </m:ctrlPr>
+            </m:dPr>
+            <m:e>
+              <m:r>
+                <w:rPr>
+                  <w:rFonts w:ascii="Cambria Math" w:hAnsi="Cambria Math"/>
+                </w:rPr>
+                <m:t>1-</m:t>
+              </m:r>
+              <m:f>
+                <m:fPr>
+                  <m:ctrlPr>
+                    <w:rPr>
+                      <w:rFonts w:ascii="Cambria Math" w:hAnsi="Cambria Math"/>
+                      <w:i/>
+                    </w:rPr>
+                  </m:ctrlPr>
+                </m:fPr>
+                <m:num>
+                  <m:r>
+                    <w:rPr>
+                      <w:rFonts w:ascii="Cambria Math" w:hAnsi="Cambria Math"/>
+                    </w:rPr>
+                    <m:t>1</m:t>
+                  </m:r>
+                </m:num>
+                <m:den>
+                  <m:sSup>
+                    <m:sSupPr>
+                      <m:ctrlPr>
+                        <w:rPr>
+                          <w:rFonts w:ascii="Cambria Math" w:hAnsi="Cambria Math"/>
+                          <w:i/>
+                        </w:rPr>
+                      </m:ctrlPr>
+                    </m:sSupPr>
+                    <m:e>
+                      <m:r>
+                        <w:rPr>
+                          <w:rFonts w:ascii="Cambria Math" w:hAnsi="Cambria Math"/>
+                        </w:rPr>
+                        <m:t>2</m:t>
+                      </m:r>
+                    </m:e>
+                    <m:sup>
+                      <m:r>
+                        <w:rPr>
+                          <w:rFonts w:ascii="Cambria Math" w:hAnsi="Cambria Math"/>
+                        </w:rPr>
+                        <m:t>3</m:t>
+                      </m:r>
+                    </m:sup>
+                  </m:sSup>
+                </m:den>
+              </m:f>
+            </m:e>
+          </m:d>
+          <m:r>
+            <w:rPr>
+              <w:rFonts w:ascii="Cambria Math" w:hAnsi="Cambria Math"/>
+            </w:rPr>
+            <m:t>=</m:t>
+          </m:r>
+          <m:sSup>
+            <m:sSupPr>
+              <m:ctrlPr>
+                <w:rPr>
+                  <w:rFonts w:ascii="Cambria Math" w:eastAsiaTheme="minorEastAsia" w:hAnsi="Cambria Math"/>
+                </w:rPr>
+              </m:ctrlPr>
+            </m:sSupPr>
+            <m:e>
+              <m:r>
+                <w:rPr>
+                  <w:rFonts w:ascii="Cambria Math" w:eastAsiaTheme="minorEastAsia" w:hAnsi="Cambria Math"/>
+                </w:rPr>
+                <m:t>2</m:t>
+              </m:r>
+            </m:e>
+            <m:sup>
+              <m:r>
+                <w:rPr>
+                  <w:rFonts w:ascii="Cambria Math" w:eastAsiaTheme="minorEastAsia" w:hAnsi="Cambria Math"/>
+                </w:rPr>
+                <m:t>9</m:t>
+              </m:r>
+            </m:sup>
+          </m:sSup>
+          <m:r>
+            <w:rPr>
+              <w:rFonts w:ascii="Cambria Math" w:eastAsiaTheme="minorEastAsia" w:hAnsi="Cambria Math"/>
+            </w:rPr>
+            <m:t>*</m:t>
+          </m:r>
+          <m:f>
+            <m:fPr>
+              <m:ctrlPr>
+                <w:rPr>
+                  <w:rFonts w:ascii="Cambria Math" w:eastAsiaTheme="minorEastAsia" w:hAnsi="Cambria Math"/>
+                  <w:i/>
+                </w:rPr>
+              </m:ctrlPr>
+            </m:fPr>
+            <m:num>
+              <m:r>
+                <w:rPr>
+                  <w:rFonts w:ascii="Cambria Math" w:eastAsiaTheme="minorEastAsia" w:hAnsi="Cambria Math"/>
+                </w:rPr>
+                <m:t>1</m:t>
+              </m:r>
+            </m:num>
+            <m:den>
+              <m:r>
+                <w:rPr>
+                  <w:rFonts w:ascii="Cambria Math" w:eastAsiaTheme="minorEastAsia" w:hAnsi="Cambria Math"/>
+                </w:rPr>
+                <m:t>2</m:t>
+              </m:r>
+            </m:den>
+          </m:f>
+          <m:r>
+            <w:rPr>
+              <w:rFonts w:ascii="Cambria Math" w:eastAsiaTheme="minorEastAsia" w:hAnsi="Cambria Math"/>
+            </w:rPr>
+            <m:t>*</m:t>
+          </m:r>
+          <m:f>
+            <m:fPr>
+              <m:ctrlPr>
+                <w:rPr>
+                  <w:rFonts w:ascii="Cambria Math" w:eastAsiaTheme="minorEastAsia" w:hAnsi="Cambria Math"/>
+                  <w:i/>
+                </w:rPr>
+              </m:ctrlPr>
+            </m:fPr>
+            <m:num>
+              <m:r>
+                <w:rPr>
+                  <w:rFonts w:ascii="Cambria Math" w:eastAsiaTheme="minorEastAsia" w:hAnsi="Cambria Math"/>
+                </w:rPr>
+                <m:t>3</m:t>
+              </m:r>
+            </m:num>
+            <m:den>
+              <m:r>
+                <w:rPr>
+                  <w:rFonts w:ascii="Cambria Math" w:eastAsiaTheme="minorEastAsia" w:hAnsi="Cambria Math"/>
+                </w:rPr>
+                <m:t>4</m:t>
+              </m:r>
+            </m:den>
+          </m:f>
+          <m:r>
+            <w:rPr>
+              <w:rFonts w:ascii="Cambria Math" w:eastAsiaTheme="minorEastAsia" w:hAnsi="Cambria Math"/>
+            </w:rPr>
+            <m:t>*</m:t>
+          </m:r>
+          <m:f>
+            <m:fPr>
+              <m:ctrlPr>
+                <w:rPr>
+                  <w:rFonts w:ascii="Cambria Math" w:eastAsiaTheme="minorEastAsia" w:hAnsi="Cambria Math"/>
+                  <w:i/>
+                </w:rPr>
+              </m:ctrlPr>
+            </m:fPr>
+            <m:num>
+              <m:r>
+                <w:rPr>
+                  <w:rFonts w:ascii="Cambria Math" w:eastAsiaTheme="minorEastAsia" w:hAnsi="Cambria Math"/>
+                </w:rPr>
+                <m:t>7</m:t>
+              </m:r>
+            </m:num>
+            <m:den>
+              <m:r>
+                <w:rPr>
+                  <w:rFonts w:ascii="Cambria Math" w:eastAsiaTheme="minorEastAsia" w:hAnsi="Cambria Math"/>
+                </w:rPr>
+                <m:t>8</m:t>
+              </m:r>
+            </m:den>
+          </m:f>
+          <m:r>
+            <w:rPr>
+              <w:rFonts w:ascii="Cambria Math" w:eastAsiaTheme="minorEastAsia" w:hAnsi="Cambria Math"/>
+            </w:rPr>
+            <m:t>=168</m:t>
+          </m:r>
+        </m:oMath>
+      </m:oMathPara>
+    </w:p>
+    <w:p>
+      <w:pPr>
+        <w:ind w:left="720"/>
+        <w:rPr>
+          <w:rFonts w:eastAsiaTheme="minorEastAsia"/>
+        </w:rPr>
+      </w:pPr>
+      <w:r>
+        <w:rPr>
+          <w:rFonts w:eastAsiaTheme="minorEastAsia"/>
+        </w:rPr>
+        <w:br/>
+      </w:r>
+      <w:r>
+        <w:rPr>
+          <w:rFonts w:eastAsiaTheme="minorEastAsia"/>
+        </w:rPr>
+        <w:t xml:space="preserve">Amount of inverse matrixes mod </w:t>
+      </w:r>
+      <w:r>
+        <w:rPr>
+          <w:rFonts w:eastAsiaTheme="minorEastAsia"/>
+        </w:rPr>
+        <w:t>13</w:t>
+      </w:r>
+      <w:r>
+        <w:rPr>
+          <w:rFonts w:eastAsiaTheme="minorEastAsia"/>
+        </w:rPr>
+        <w:t>:</w:t>
+      </w:r>
+    </w:p>
+    <w:p>
+      <w:pPr>
+        <w:rPr>
+          <w:rFonts w:eastAsiaTheme="minorEastAsia"/>
+        </w:rPr>
+      </w:pPr>
+      <w:r>
+        <w:rPr>
+          <w:rFonts w:eastAsiaTheme="minorEastAsia"/>
+        </w:rPr>
+        <w:tab/>
+      </w:r>
+      <m:oMath>
+        <m:sSup>
+          <m:sSupPr>
+            <m:ctrlPr>
+              <w:rPr>
+                <w:rFonts w:ascii="Cambria Math" w:hAnsi="Cambria Math" w:cs="Times New Roman"/>
+                <w:i/>
+                <w:sz w:val="24"/>
+                <w:szCs w:val="24"/>
+              </w:rPr>
+            </m:ctrlPr>
+          </m:sSupPr>
+          <m:e>
+            <m:r>
+              <w:rPr>
+                <w:rFonts w:ascii="Cambria Math" w:hAnsi="Cambria Math"/>
+              </w:rPr>
+              <m:t>13</m:t>
+            </m:r>
+          </m:e>
+          <m:sup>
+            <m:sSup>
+              <m:sSupPr>
+                <m:ctrlPr>
+                  <w:rPr>
+                    <w:rFonts w:ascii="Cambria Math" w:hAnsi="Cambria Math" w:cs="Times New Roman"/>
+                    <w:i/>
+                    <w:sz w:val="24"/>
+                    <w:szCs w:val="24"/>
+                  </w:rPr>
+                </m:ctrlPr>
+              </m:sSupPr>
+              <m:e>
+                <m:r>
+                  <w:rPr>
+                    <w:rFonts w:ascii="Cambria Math" w:hAnsi="Cambria Math"/>
+                  </w:rPr>
+                  <m:t>3</m:t>
+                </m:r>
+              </m:e>
+              <m:sup>
+                <m:r>
+                  <w:rPr>
+                    <w:rFonts w:ascii="Cambria Math" w:hAnsi="Cambria Math"/>
+                  </w:rPr>
+                  <m:t>2</m:t>
+                </m:r>
+              </m:sup>
+            </m:sSup>
+          </m:sup>
+        </m:sSup>
+        <m:d>
+          <m:dPr>
+            <m:ctrlPr>
+              <w:rPr>
+                <w:rFonts w:ascii="Cambria Math" w:hAnsi="Cambria Math" w:cs="Times New Roman"/>
+                <w:i/>
+                <w:sz w:val="24"/>
+                <w:szCs w:val="24"/>
+              </w:rPr>
+            </m:ctrlPr>
+          </m:dPr>
+          <m:e>
+            <m:r>
+              <w:rPr>
+                <w:rFonts w:ascii="Cambria Math" w:hAnsi="Cambria Math"/>
+              </w:rPr>
+              <m:t>1-</m:t>
+            </m:r>
+            <m:f>
+              <m:fPr>
+                <m:ctrlPr>
+                  <w:rPr>
+                    <w:rFonts w:ascii="Cambria Math" w:hAnsi="Cambria Math" w:cs="Times New Roman"/>
+                    <w:i/>
+                    <w:sz w:val="24"/>
+                    <w:szCs w:val="24"/>
+                  </w:rPr>
+                </m:ctrlPr>
+              </m:fPr>
+              <m:num>
+                <m:r>
+                  <w:rPr>
+                    <w:rFonts w:ascii="Cambria Math" w:hAnsi="Cambria Math"/>
+                  </w:rPr>
+                  <m:t>1</m:t>
+                </m:r>
+              </m:num>
+              <m:den>
+                <m:r>
+                  <w:rPr>
+                    <w:rFonts w:ascii="Cambria Math" w:hAnsi="Cambria Math"/>
+                  </w:rPr>
+                  <m:t>13</m:t>
+                </m:r>
+              </m:den>
+            </m:f>
+          </m:e>
+        </m:d>
+        <m:d>
+          <m:dPr>
+            <m:ctrlPr>
+              <w:rPr>
+                <w:rFonts w:ascii="Cambria Math" w:hAnsi="Cambria Math" w:cs="Times New Roman"/>
+                <w:i/>
+                <w:sz w:val="24"/>
+                <w:szCs w:val="24"/>
+              </w:rPr>
+            </m:ctrlPr>
+          </m:dPr>
+          <m:e>
+            <m:r>
+              <w:rPr>
+                <w:rFonts w:ascii="Cambria Math" w:hAnsi="Cambria Math"/>
+              </w:rPr>
+              <m:t>1-</m:t>
+            </m:r>
+            <m:f>
+              <m:fPr>
+                <m:ctrlPr>
+                  <w:rPr>
+                    <w:rFonts w:ascii="Cambria Math" w:hAnsi="Cambria Math" w:cs="Times New Roman"/>
+                    <w:i/>
+                    <w:sz w:val="24"/>
+                    <w:szCs w:val="24"/>
+                  </w:rPr>
+                </m:ctrlPr>
+              </m:fPr>
+              <m:num>
+                <m:r>
+                  <w:rPr>
+                    <w:rFonts w:ascii="Cambria Math" w:hAnsi="Cambria Math"/>
+                  </w:rPr>
+                  <m:t>1</m:t>
+                </m:r>
+              </m:num>
+              <m:den>
+                <m:sSup>
+                  <m:sSupPr>
+                    <m:ctrlPr>
+                      <w:rPr>
+                        <w:rFonts w:ascii="Cambria Math" w:hAnsi="Cambria Math" w:cs="Times New Roman"/>
+                        <w:i/>
+                        <w:sz w:val="24"/>
+                        <w:szCs w:val="24"/>
+                      </w:rPr>
+                    </m:ctrlPr>
+                  </m:sSupPr>
+                  <m:e>
+                    <m:r>
+                      <w:rPr>
+                        <w:rFonts w:ascii="Cambria Math" w:hAnsi="Cambria Math"/>
+                      </w:rPr>
+                      <m:t>13</m:t>
+                    </m:r>
+                  </m:e>
+                  <m:sup>
+                    <m:r>
+                      <w:rPr>
+                        <w:rFonts w:ascii="Cambria Math" w:hAnsi="Cambria Math"/>
+                      </w:rPr>
+                      <m:t>2</m:t>
+                    </m:r>
+                  </m:sup>
+                </m:sSup>
+              </m:den>
+            </m:f>
+          </m:e>
+        </m:d>
+        <m:d>
+          <m:dPr>
+            <m:ctrlPr>
+              <w:rPr>
+                <w:rFonts w:ascii="Cambria Math" w:hAnsi="Cambria Math" w:cs="Times New Roman"/>
+                <w:i/>
+                <w:sz w:val="24"/>
+                <w:szCs w:val="24"/>
+              </w:rPr>
+            </m:ctrlPr>
+          </m:dPr>
+          <m:e>
+            <m:r>
+              <w:rPr>
+                <w:rFonts w:ascii="Cambria Math" w:hAnsi="Cambria Math"/>
+              </w:rPr>
+              <m:t>1-</m:t>
+            </m:r>
+            <m:f>
+              <m:fPr>
+                <m:ctrlPr>
+                  <w:rPr>
+                    <w:rFonts w:ascii="Cambria Math" w:hAnsi="Cambria Math" w:cs="Times New Roman"/>
+                    <w:i/>
+                    <w:sz w:val="24"/>
+                    <w:szCs w:val="24"/>
+                  </w:rPr>
+                </m:ctrlPr>
+              </m:fPr>
+              <m:num>
+                <m:r>
+                  <w:rPr>
+                    <w:rFonts w:ascii="Cambria Math" w:hAnsi="Cambria Math"/>
+                  </w:rPr>
+                  <m:t>1</m:t>
+                </m:r>
+              </m:num>
+              <m:den>
+                <m:sSup>
+                  <m:sSupPr>
+                    <m:ctrlPr>
+                      <w:rPr>
+                        <w:rFonts w:ascii="Cambria Math" w:hAnsi="Cambria Math" w:cs="Times New Roman"/>
+                        <w:i/>
+                        <w:sz w:val="24"/>
+                        <w:szCs w:val="24"/>
+                      </w:rPr>
+                    </m:ctrlPr>
+                  </m:sSupPr>
+                  <m:e>
+                    <m:r>
+                      <w:rPr>
+                        <w:rFonts w:ascii="Cambria Math" w:hAnsi="Cambria Math"/>
+                      </w:rPr>
+                      <m:t>13</m:t>
+                    </m:r>
+                  </m:e>
+                  <m:sup>
+                    <m:r>
+                      <w:rPr>
+                        <w:rFonts w:ascii="Cambria Math" w:hAnsi="Cambria Math"/>
+                      </w:rPr>
+                      <m:t>3</m:t>
+                    </m:r>
+                  </m:sup>
+                </m:sSup>
+              </m:den>
+            </m:f>
+          </m:e>
+        </m:d>
+        <m:r>
+          <w:rPr>
+            <w:rFonts w:ascii="Cambria Math" w:hAnsi="Cambria Math"/>
+          </w:rPr>
+          <m:t>=</m:t>
+        </m:r>
+        <m:sSup>
+          <m:sSupPr>
+            <m:ctrlPr>
+              <w:rPr>
+                <w:rFonts w:ascii="Cambria Math" w:eastAsiaTheme="minorEastAsia" w:hAnsi="Cambria Math" w:cs="Times New Roman"/>
+                <w:sz w:val="24"/>
+                <w:szCs w:val="24"/>
+              </w:rPr>
+            </m:ctrlPr>
+          </m:sSupPr>
+          <m:e>
+            <m:r>
+              <w:rPr>
+                <w:rFonts w:ascii="Cambria Math" w:eastAsiaTheme="minorEastAsia" w:hAnsi="Cambria Math"/>
+              </w:rPr>
+              <m:t>13</m:t>
             </m:r>
           </m:e>
           <m:sup>
@@ -1146,29 +2215,417 @@
             </m:r>
           </m:sup>
         </m:sSup>
+        <m:r>
+          <w:rPr>
+            <w:rFonts w:ascii="Cambria Math" w:eastAsiaTheme="minorEastAsia" w:hAnsi="Cambria Math"/>
+          </w:rPr>
+          <m:t>*</m:t>
+        </m:r>
+        <m:f>
+          <m:fPr>
+            <m:ctrlPr>
+              <w:rPr>
+                <w:rFonts w:ascii="Cambria Math" w:eastAsiaTheme="minorEastAsia" w:hAnsi="Cambria Math" w:cs="Times New Roman"/>
+                <w:i/>
+                <w:sz w:val="24"/>
+                <w:szCs w:val="24"/>
+              </w:rPr>
+            </m:ctrlPr>
+          </m:fPr>
+          <m:num>
+            <m:r>
+              <w:rPr>
+                <w:rFonts w:ascii="Cambria Math" w:eastAsiaTheme="minorEastAsia" w:hAnsi="Cambria Math"/>
+              </w:rPr>
+              <m:t>12</m:t>
+            </m:r>
+          </m:num>
+          <m:den>
+            <m:r>
+              <w:rPr>
+                <w:rFonts w:ascii="Cambria Math" w:eastAsiaTheme="minorEastAsia" w:hAnsi="Cambria Math"/>
+              </w:rPr>
+              <m:t>13</m:t>
+            </m:r>
+          </m:den>
+        </m:f>
+        <m:r>
+          <w:rPr>
+            <w:rFonts w:ascii="Cambria Math" w:eastAsiaTheme="minorEastAsia" w:hAnsi="Cambria Math"/>
+          </w:rPr>
+          <m:t>*</m:t>
+        </m:r>
+        <m:f>
+          <m:fPr>
+            <m:ctrlPr>
+              <w:rPr>
+                <w:rFonts w:ascii="Cambria Math" w:eastAsiaTheme="minorEastAsia" w:hAnsi="Cambria Math" w:cs="Times New Roman"/>
+                <w:i/>
+                <w:sz w:val="24"/>
+                <w:szCs w:val="24"/>
+              </w:rPr>
+            </m:ctrlPr>
+          </m:fPr>
+          <m:num>
+            <m:r>
+              <w:rPr>
+                <w:rFonts w:ascii="Cambria Math" w:eastAsiaTheme="minorEastAsia" w:hAnsi="Cambria Math"/>
+              </w:rPr>
+              <m:t>168</m:t>
+            </m:r>
+          </m:num>
+          <m:den>
+            <m:sSup>
+              <m:sSupPr>
+                <m:ctrlPr>
+                  <w:rPr>
+                    <w:rFonts w:ascii="Cambria Math" w:eastAsiaTheme="minorEastAsia" w:hAnsi="Cambria Math" w:cs="Times New Roman"/>
+                    <w:i/>
+                    <w:sz w:val="24"/>
+                    <w:szCs w:val="24"/>
+                  </w:rPr>
+                </m:ctrlPr>
+              </m:sSupPr>
+              <m:e>
+                <m:r>
+                  <w:rPr>
+                    <w:rFonts w:ascii="Cambria Math" w:eastAsiaTheme="minorEastAsia" w:hAnsi="Cambria Math"/>
+                  </w:rPr>
+                  <m:t>13</m:t>
+                </m:r>
+              </m:e>
+              <m:sup>
+                <m:r>
+                  <w:rPr>
+                    <w:rFonts w:ascii="Cambria Math" w:eastAsiaTheme="minorEastAsia" w:hAnsi="Cambria Math"/>
+                  </w:rPr>
+                  <m:t>2</m:t>
+                </m:r>
+              </m:sup>
+            </m:sSup>
+          </m:den>
+        </m:f>
+        <m:r>
+          <w:rPr>
+            <w:rFonts w:ascii="Cambria Math" w:eastAsiaTheme="minorEastAsia" w:hAnsi="Cambria Math"/>
+          </w:rPr>
+          <m:t>*</m:t>
+        </m:r>
+        <m:f>
+          <m:fPr>
+            <m:ctrlPr>
+              <w:rPr>
+                <w:rFonts w:ascii="Cambria Math" w:eastAsiaTheme="minorEastAsia" w:hAnsi="Cambria Math" w:cs="Times New Roman"/>
+                <w:i/>
+                <w:sz w:val="24"/>
+                <w:szCs w:val="24"/>
+              </w:rPr>
+            </m:ctrlPr>
+          </m:fPr>
+          <m:num>
+            <m:r>
+              <w:rPr>
+                <w:rFonts w:ascii="Cambria Math" w:eastAsiaTheme="minorEastAsia" w:hAnsi="Cambria Math"/>
+              </w:rPr>
+              <m:t>2196</m:t>
+            </m:r>
+          </m:num>
+          <m:den>
+            <m:sSup>
+              <m:sSupPr>
+                <m:ctrlPr>
+                  <w:rPr>
+                    <w:rFonts w:ascii="Cambria Math" w:eastAsiaTheme="minorEastAsia" w:hAnsi="Cambria Math" w:cs="Times New Roman"/>
+                    <w:i/>
+                    <w:sz w:val="24"/>
+                    <w:szCs w:val="24"/>
+                  </w:rPr>
+                </m:ctrlPr>
+              </m:sSupPr>
+              <m:e>
+                <m:r>
+                  <w:rPr>
+                    <w:rFonts w:ascii="Cambria Math" w:eastAsiaTheme="minorEastAsia" w:hAnsi="Cambria Math"/>
+                  </w:rPr>
+                  <m:t>13</m:t>
+                </m:r>
+              </m:e>
+              <m:sup>
+                <m:r>
+                  <w:rPr>
+                    <w:rFonts w:ascii="Cambria Math" w:eastAsiaTheme="minorEastAsia" w:hAnsi="Cambria Math"/>
+                  </w:rPr>
+                  <m:t>3</m:t>
+                </m:r>
+              </m:sup>
+            </m:sSup>
+          </m:den>
+        </m:f>
+        <m:r>
+          <w:rPr>
+            <w:rFonts w:ascii="Cambria Math" w:eastAsiaTheme="minorEastAsia" w:hAnsi="Cambria Math"/>
+          </w:rPr>
+          <m:t>=9726417792</m:t>
+        </m:r>
       </m:oMath>
+    </w:p>
+    <w:p>
+      <w:pPr>
+        <w:ind w:firstLine="720"/>
+        <w:rPr>
+          <w:rFonts w:eastAsiaTheme="minorEastAsia"/>
+        </w:rPr>
+      </w:pPr>
       <w:r>
         <w:rPr>
           <w:rFonts w:eastAsiaTheme="minorEastAsia"/>
         </w:rPr>
-        <w:t xml:space="preserve"> different keys when m=3. </w:t>
-      </w:r>
-      <w:r>
-        <w:rPr>
-          <w:rFonts w:eastAsiaTheme="minorEastAsia"/>
-          <w:color w:val="FF0000"/>
-          <w:highlight w:val="yellow"/>
-        </w:rPr>
-        <w:t>Not sure how R gets into this calculation?</w:t>
+        <w:t>A matrix can be inversed mod 26 if it is inversed mod 2 and inversed mod 13.</w:t>
       </w:r>
     </w:p>
     <w:p>
       <w:pPr>
+        <w:ind w:firstLine="720"/>
+        <w:rPr>
+          <w:rFonts w:eastAsiaTheme="minorEastAsia"/>
+        </w:rPr>
+      </w:pPr>
+      <w:r>
+        <w:rPr>
+          <w:rFonts w:eastAsiaTheme="minorEastAsia"/>
+        </w:rPr>
+        <w:t xml:space="preserve">The number of possible keys is multiplication of two numbers of matrixes: </w:t>
+      </w:r>
+    </w:p>
+    <w:p>
+      <w:pPr>
         <w:pStyle w:val="ListParagraph"/>
-        <w:rPr>
-          <w:rFonts w:eastAsiaTheme="minorEastAsia"/>
-        </w:rPr>
-      </w:pPr>
+        <w:numPr>
+          <w:ilvl w:val="0"/>
+          <w:numId w:val="3"/>
+        </w:numPr>
+        <w:rPr>
+          <w:rFonts w:eastAsiaTheme="minorEastAsia"/>
+          <w:color w:val="FF0000"/>
+        </w:rPr>
+      </w:pPr>
+      <w:r>
+        <w:rPr>
+          <w:rFonts w:eastAsiaTheme="minorEastAsia"/>
+        </w:rPr>
+        <w:t xml:space="preserve">9726417792 = </w:t>
+      </w:r>
+      <w:r>
+        <w:rPr>
+          <w:rFonts w:eastAsiaTheme="minorEastAsia"/>
+          <w:color w:val="FF0000"/>
+        </w:rPr>
+        <w:t>1634038189056</w:t>
+      </w:r>
+    </w:p>
+    <w:p>
+      <w:pPr>
+        <w:rPr>
+          <w:rFonts w:eastAsiaTheme="minorEastAsia"/>
+        </w:rPr>
+      </w:pPr>
+    </w:p>
+    <w:p>
+      <w:pPr>
+        <w:pStyle w:val="ListParagraph"/>
+        <w:numPr>
+          <w:ilvl w:val="0"/>
+          <w:numId w:val="1"/>
+        </w:numPr>
+        <w:rPr>
+          <w:rFonts w:eastAsiaTheme="minorEastAsia"/>
+        </w:rPr>
+      </w:pPr>
+      <w:r>
+        <w:rPr>
+          <w:rFonts w:eastAsiaTheme="minorEastAsia"/>
+        </w:rPr>
+        <w:drawing>
+          <wp:inline distT="0" distB="0" distL="0" distR="0" wp14:anchorId="6C727954" wp14:editId="1DFC3661">
+            <wp:extent cx="3022600" cy="758590"/>
+            <wp:effectExtent l="0" t="0" r="6350" b="3810"/>
+            <wp:docPr id="1" name="Picture 1"/>
+            <wp:cNvGraphicFramePr>
+              <a:graphicFrameLocks xmlns:a="http://schemas.openxmlformats.org/drawingml/2006/main" noChangeAspect="1"/>
+            </wp:cNvGraphicFramePr>
+            <a:graphic xmlns:a="http://schemas.openxmlformats.org/drawingml/2006/main">
+              <a:graphicData uri="http://schemas.openxmlformats.org/drawingml/2006/picture">
+                <pic:pic xmlns:pic="http://schemas.openxmlformats.org/drawingml/2006/picture">
+                  <pic:nvPicPr>
+                    <pic:cNvPr id="1" name=""/>
+                    <pic:cNvPicPr/>
+                  </pic:nvPicPr>
+                  <pic:blipFill>
+                    <a:blip r:embed="rId5"/>
+                    <a:stretch>
+                      <a:fillRect/>
+                    </a:stretch>
+                  </pic:blipFill>
+                  <pic:spPr>
+                    <a:xfrm>
+                      <a:off x="0" y="0"/>
+                      <a:ext cx="3072157" cy="771028"/>
+                    </a:xfrm>
+                    <a:prstGeom prst="rect">
+                      <a:avLst/>
+                    </a:prstGeom>
+                  </pic:spPr>
+                </pic:pic>
+              </a:graphicData>
+            </a:graphic>
+          </wp:inline>
+        </w:drawing>
+      </w:r>
+      <w:r>
+        <w:rPr>
+          <w:noProof/>
+        </w:rPr>
+        <w:t xml:space="preserve"> </w:t>
+      </w:r>
+    </w:p>
+    <w:p>
+      <w:pPr>
+        <w:pStyle w:val="ListParagraph"/>
+        <w:numPr>
+          <w:ilvl w:val="0"/>
+          <w:numId w:val="1"/>
+        </w:numPr>
+        <w:rPr>
+          <w:rFonts w:eastAsiaTheme="minorEastAsia"/>
+        </w:rPr>
+      </w:pPr>
+      <w:r>
+        <w:rPr>
+          <w:rFonts w:eastAsiaTheme="minorEastAsia"/>
+        </w:rPr>
+        <w:drawing>
+          <wp:inline distT="0" distB="0" distL="0" distR="0" wp14:anchorId="7E38DA5F" wp14:editId="661E68F1">
+            <wp:extent cx="3022600" cy="758590"/>
+            <wp:effectExtent l="0" t="0" r="6350" b="3810"/>
+            <wp:docPr id="2" name="Picture 2"/>
+            <wp:cNvGraphicFramePr>
+              <a:graphicFrameLocks xmlns:a="http://schemas.openxmlformats.org/drawingml/2006/main" noChangeAspect="1"/>
+            </wp:cNvGraphicFramePr>
+            <a:graphic xmlns:a="http://schemas.openxmlformats.org/drawingml/2006/main">
+              <a:graphicData uri="http://schemas.openxmlformats.org/drawingml/2006/picture">
+                <pic:pic xmlns:pic="http://schemas.openxmlformats.org/drawingml/2006/picture">
+                  <pic:nvPicPr>
+                    <pic:cNvPr id="1" name=""/>
+                    <pic:cNvPicPr/>
+                  </pic:nvPicPr>
+                  <pic:blipFill>
+                    <a:blip r:embed="rId6"/>
+                    <a:stretch>
+                      <a:fillRect/>
+                    </a:stretch>
+                  </pic:blipFill>
+                  <pic:spPr>
+                    <a:xfrm>
+                      <a:off x="0" y="0"/>
+                      <a:ext cx="3064671" cy="769149"/>
+                    </a:xfrm>
+                    <a:prstGeom prst="rect">
+                      <a:avLst/>
+                    </a:prstGeom>
+                  </pic:spPr>
+                </pic:pic>
+              </a:graphicData>
+            </a:graphic>
+          </wp:inline>
+        </w:drawing>
+      </w:r>
+    </w:p>
+    <w:p>
+      <w:pPr>
+        <w:rPr>
+          <w:rFonts w:eastAsiaTheme="minorEastAsia"/>
+          <w:u w:val="single"/>
+        </w:rPr>
+      </w:pPr>
+    </w:p>
+    <w:p>
+      <w:pPr>
+        <w:rPr>
+          <w:rFonts w:eastAsiaTheme="minorEastAsia"/>
+          <w:u w:val="single"/>
+        </w:rPr>
+      </w:pPr>
+    </w:p>
+    <w:p>
+      <w:pPr>
+        <w:rPr>
+          <w:rFonts w:eastAsiaTheme="minorEastAsia"/>
+          <w:u w:val="single"/>
+        </w:rPr>
+      </w:pPr>
+      <w:r>
+        <w:rPr>
+          <w:rFonts w:eastAsiaTheme="minorEastAsia"/>
+          <w:u w:val="single"/>
+        </w:rPr>
+        <w:lastRenderedPageBreak/>
+        <w:t>Exercise 2</w:t>
+      </w:r>
+    </w:p>
+    <w:p>
+      <w:pPr>
+        <w:rPr>
+          <w:rFonts w:eastAsiaTheme="minorEastAsia"/>
+        </w:rPr>
+      </w:pPr>
+      <w:r>
+        <w:rPr>
+          <w:rFonts w:eastAsiaTheme="minorEastAsia"/>
+        </w:rPr>
+        <w:tab/>
+      </w:r>
+      <w:r>
+        <w:rPr>
+          <w:rFonts w:eastAsiaTheme="minorEastAsia"/>
+        </w:rPr>
+        <w:drawing>
+          <wp:inline distT="0" distB="0" distL="0" distR="0" wp14:anchorId="67F7CF38" wp14:editId="7340C949">
+            <wp:extent cx="2590800" cy="1085740"/>
+            <wp:effectExtent l="0" t="0" r="0" b="635"/>
+            <wp:docPr id="3" name="Picture 3"/>
+            <wp:cNvGraphicFramePr>
+              <a:graphicFrameLocks xmlns:a="http://schemas.openxmlformats.org/drawingml/2006/main" noChangeAspect="1"/>
+            </wp:cNvGraphicFramePr>
+            <a:graphic xmlns:a="http://schemas.openxmlformats.org/drawingml/2006/main">
+              <a:graphicData uri="http://schemas.openxmlformats.org/drawingml/2006/picture">
+                <pic:pic xmlns:pic="http://schemas.openxmlformats.org/drawingml/2006/picture">
+                  <pic:nvPicPr>
+                    <pic:cNvPr id="1" name=""/>
+                    <pic:cNvPicPr/>
+                  </pic:nvPicPr>
+                  <pic:blipFill>
+                    <a:blip r:embed="rId7"/>
+                    <a:stretch>
+                      <a:fillRect/>
+                    </a:stretch>
+                  </pic:blipFill>
+                  <pic:spPr>
+                    <a:xfrm>
+                      <a:off x="0" y="0"/>
+                      <a:ext cx="2614237" cy="1095562"/>
+                    </a:xfrm>
+                    <a:prstGeom prst="rect">
+                      <a:avLst/>
+                    </a:prstGeom>
+                  </pic:spPr>
+                </pic:pic>
+              </a:graphicData>
+            </a:graphic>
+          </wp:inline>
+        </w:drawing>
+      </w:r>
+      <w:bookmarkStart w:id="0" w:name="_GoBack"/>
+      <w:bookmarkEnd w:id="0"/>
     </w:p>
     <w:sectPr>
       <w:pgSz w:w="12240" w:h="15840"/>
@@ -1183,6 +2640,96 @@
 <file path=word/numbering.xml><?xml version="1.0" encoding="utf-8"?>
 <w:numbering xmlns:wpc="http://schemas.microsoft.com/office/word/2010/wordprocessingCanvas" xmlns:cx="http://schemas.microsoft.com/office/drawing/2014/chartex" xmlns:cx1="http://schemas.microsoft.com/office/drawing/2015/9/8/chartex" xmlns:cx2="http://schemas.microsoft.com/office/drawing/2015/10/21/chartex" xmlns:cx3="http://schemas.microsoft.com/office/drawing/2016/5/9/chartex" xmlns:cx4="http://schemas.microsoft.com/office/drawing/2016/5/10/chartex" xmlns:cx5="http://schemas.microsoft.com/office/drawing/2016/5/11/chartex" xmlns:cx6="http://schemas.microsoft.com/office/drawing/2016/5/12/chartex" xmlns:cx7="http://schemas.microsoft.com/office/drawing/2016/5/13/chartex" xmlns:cx8="http://schemas.microsoft.com/office/drawing/2016/5/14/chartex" xmlns:mc="http://schemas.openxmlformats.org/markup-compatibility/2006" xmlns:aink="http://schemas.microsoft.com/office/drawing/2016/ink" xmlns:am3d="http://schemas.microsoft.com/office/drawing/2017/model3d" xmlns:o="urn:schemas-microsoft-com:office:office" xmlns:r="http://schemas.openxmlformats.org/officeDocument/2006/relationships" xmlns:m="http://schemas.openxmlformats.org/officeDocument/2006/math" xmlns:v="urn:schemas-microsoft-com:vml" xmlns:wp14="http://schemas.microsoft.com/office/word/2010/wordprocessingDrawing" xmlns:wp="http://schemas.openxmlformats.org/drawingml/2006/wordprocessingDrawing" xmlns:w10="urn:schemas-microsoft-com:office:word" xmlns:w="http://schemas.openxmlformats.org/wordprocessingml/2006/main" xmlns:w14="http://schemas.microsoft.com/office/word/2010/wordml" xmlns:w15="http://schemas.microsoft.com/office/word/2012/wordml" xmlns:w16cid="http://schemas.microsoft.com/office/word/2016/wordml/cid" xmlns:w16se="http://schemas.microsoft.com/office/word/2015/wordml/symex" xmlns:wpg="http://schemas.microsoft.com/office/word/2010/wordprocessingGroup" xmlns:wpi="http://schemas.microsoft.com/office/word/2010/wordprocessingInk" xmlns:wne="http://schemas.microsoft.com/office/word/2006/wordml" xmlns:wps="http://schemas.microsoft.com/office/word/2010/wordprocessingShape" mc:Ignorable="w14 w15 w16se w16cid wp14">
   <w:abstractNum w:abstractNumId="0" w15:restartNumberingAfterBreak="0">
+    <w:nsid w:val="04DD495B"/>
+    <w:multiLevelType w:val="hybridMultilevel"/>
+    <w:tmpl w:val="7A70C074"/>
+    <w:lvl w:ilvl="0" w:tplc="08121EAE">
+      <w:start w:val="168"/>
+      <w:numFmt w:val="decimal"/>
+      <w:lvlText w:val="%1"/>
+      <w:lvlJc w:val="left"/>
+      <w:pPr>
+        <w:ind w:left="1800" w:hanging="360"/>
+      </w:pPr>
+      <w:rPr>
+        <w:rFonts w:hint="default"/>
+        <w:color w:val="auto"/>
+      </w:rPr>
+    </w:lvl>
+    <w:lvl w:ilvl="1" w:tplc="04090019" w:tentative="1">
+      <w:start w:val="1"/>
+      <w:numFmt w:val="lowerLetter"/>
+      <w:lvlText w:val="%2."/>
+      <w:lvlJc w:val="left"/>
+      <w:pPr>
+        <w:ind w:left="2520" w:hanging="360"/>
+      </w:pPr>
+    </w:lvl>
+    <w:lvl w:ilvl="2" w:tplc="0409001B" w:tentative="1">
+      <w:start w:val="1"/>
+      <w:numFmt w:val="lowerRoman"/>
+      <w:lvlText w:val="%3."/>
+      <w:lvlJc w:val="right"/>
+      <w:pPr>
+        <w:ind w:left="3240" w:hanging="180"/>
+      </w:pPr>
+    </w:lvl>
+    <w:lvl w:ilvl="3" w:tplc="0409000F" w:tentative="1">
+      <w:start w:val="1"/>
+      <w:numFmt w:val="decimal"/>
+      <w:lvlText w:val="%4."/>
+      <w:lvlJc w:val="left"/>
+      <w:pPr>
+        <w:ind w:left="3960" w:hanging="360"/>
+      </w:pPr>
+    </w:lvl>
+    <w:lvl w:ilvl="4" w:tplc="04090019" w:tentative="1">
+      <w:start w:val="1"/>
+      <w:numFmt w:val="lowerLetter"/>
+      <w:lvlText w:val="%5."/>
+      <w:lvlJc w:val="left"/>
+      <w:pPr>
+        <w:ind w:left="4680" w:hanging="360"/>
+      </w:pPr>
+    </w:lvl>
+    <w:lvl w:ilvl="5" w:tplc="0409001B" w:tentative="1">
+      <w:start w:val="1"/>
+      <w:numFmt w:val="lowerRoman"/>
+      <w:lvlText w:val="%6."/>
+      <w:lvlJc w:val="right"/>
+      <w:pPr>
+        <w:ind w:left="5400" w:hanging="180"/>
+      </w:pPr>
+    </w:lvl>
+    <w:lvl w:ilvl="6" w:tplc="0409000F" w:tentative="1">
+      <w:start w:val="1"/>
+      <w:numFmt w:val="decimal"/>
+      <w:lvlText w:val="%7."/>
+      <w:lvlJc w:val="left"/>
+      <w:pPr>
+        <w:ind w:left="6120" w:hanging="360"/>
+      </w:pPr>
+    </w:lvl>
+    <w:lvl w:ilvl="7" w:tplc="04090019" w:tentative="1">
+      <w:start w:val="1"/>
+      <w:numFmt w:val="lowerLetter"/>
+      <w:lvlText w:val="%8."/>
+      <w:lvlJc w:val="left"/>
+      <w:pPr>
+        <w:ind w:left="6840" w:hanging="360"/>
+      </w:pPr>
+    </w:lvl>
+    <w:lvl w:ilvl="8" w:tplc="0409001B" w:tentative="1">
+      <w:start w:val="1"/>
+      <w:numFmt w:val="lowerRoman"/>
+      <w:lvlText w:val="%9."/>
+      <w:lvlJc w:val="right"/>
+      <w:pPr>
+        <w:ind w:left="7560" w:hanging="180"/>
+      </w:pPr>
+    </w:lvl>
+  </w:abstractNum>
+  <w:abstractNum w:abstractNumId="1" w15:restartNumberingAfterBreak="0">
     <w:nsid w:val="12BD1816"/>
     <w:multiLevelType w:val="hybridMultilevel"/>
     <w:tmpl w:val="2E549520"/>
@@ -1271,7 +2818,99 @@
       </w:pPr>
     </w:lvl>
   </w:abstractNum>
+  <w:abstractNum w:abstractNumId="2" w15:restartNumberingAfterBreak="0">
+    <w:nsid w:val="71F478D8"/>
+    <w:multiLevelType w:val="hybridMultilevel"/>
+    <w:tmpl w:val="8E664534"/>
+    <w:lvl w:ilvl="0" w:tplc="0409000F">
+      <w:start w:val="1"/>
+      <w:numFmt w:val="decimal"/>
+      <w:lvlText w:val="%1."/>
+      <w:lvlJc w:val="left"/>
+      <w:pPr>
+        <w:ind w:left="720" w:hanging="360"/>
+      </w:pPr>
+    </w:lvl>
+    <w:lvl w:ilvl="1" w:tplc="04090019" w:tentative="1">
+      <w:start w:val="1"/>
+      <w:numFmt w:val="lowerLetter"/>
+      <w:lvlText w:val="%2."/>
+      <w:lvlJc w:val="left"/>
+      <w:pPr>
+        <w:ind w:left="1440" w:hanging="360"/>
+      </w:pPr>
+    </w:lvl>
+    <w:lvl w:ilvl="2" w:tplc="0409001B" w:tentative="1">
+      <w:start w:val="1"/>
+      <w:numFmt w:val="lowerRoman"/>
+      <w:lvlText w:val="%3."/>
+      <w:lvlJc w:val="right"/>
+      <w:pPr>
+        <w:ind w:left="2160" w:hanging="180"/>
+      </w:pPr>
+    </w:lvl>
+    <w:lvl w:ilvl="3" w:tplc="0409000F" w:tentative="1">
+      <w:start w:val="1"/>
+      <w:numFmt w:val="decimal"/>
+      <w:lvlText w:val="%4."/>
+      <w:lvlJc w:val="left"/>
+      <w:pPr>
+        <w:ind w:left="2880" w:hanging="360"/>
+      </w:pPr>
+    </w:lvl>
+    <w:lvl w:ilvl="4" w:tplc="04090019" w:tentative="1">
+      <w:start w:val="1"/>
+      <w:numFmt w:val="lowerLetter"/>
+      <w:lvlText w:val="%5."/>
+      <w:lvlJc w:val="left"/>
+      <w:pPr>
+        <w:ind w:left="3600" w:hanging="360"/>
+      </w:pPr>
+    </w:lvl>
+    <w:lvl w:ilvl="5" w:tplc="0409001B" w:tentative="1">
+      <w:start w:val="1"/>
+      <w:numFmt w:val="lowerRoman"/>
+      <w:lvlText w:val="%6."/>
+      <w:lvlJc w:val="right"/>
+      <w:pPr>
+        <w:ind w:left="4320" w:hanging="180"/>
+      </w:pPr>
+    </w:lvl>
+    <w:lvl w:ilvl="6" w:tplc="0409000F" w:tentative="1">
+      <w:start w:val="1"/>
+      <w:numFmt w:val="decimal"/>
+      <w:lvlText w:val="%7."/>
+      <w:lvlJc w:val="left"/>
+      <w:pPr>
+        <w:ind w:left="5040" w:hanging="360"/>
+      </w:pPr>
+    </w:lvl>
+    <w:lvl w:ilvl="7" w:tplc="04090019" w:tentative="1">
+      <w:start w:val="1"/>
+      <w:numFmt w:val="lowerLetter"/>
+      <w:lvlText w:val="%8."/>
+      <w:lvlJc w:val="left"/>
+      <w:pPr>
+        <w:ind w:left="5760" w:hanging="360"/>
+      </w:pPr>
+    </w:lvl>
+    <w:lvl w:ilvl="8" w:tplc="0409001B" w:tentative="1">
+      <w:start w:val="1"/>
+      <w:numFmt w:val="lowerRoman"/>
+      <w:lvlText w:val="%9."/>
+      <w:lvlJc w:val="right"/>
+      <w:pPr>
+        <w:ind w:left="6480" w:hanging="180"/>
+      </w:pPr>
+    </w:lvl>
+  </w:abstractNum>
   <w:num w:numId="1">
+    <w:abstractNumId w:val="1"/>
+  </w:num>
+  <w:num w:numId="2">
+    <w:abstractNumId w:val="2"/>
+  </w:num>
+  <w:num w:numId="3">
     <w:abstractNumId w:val="0"/>
   </w:num>
 </w:numbering>

</xml_diff>